<commit_message>
Added Nathan to group list
</commit_message>
<xml_diff>
--- a/A1/Assignment 1 - Project Charter and Teamwork Mechanics.docx
+++ b/A1/Assignment 1 - Project Charter and Teamwork Mechanics.docx
@@ -643,7 +643,7 @@
                 <w:szCs w:val="22"/>
                 <w:lang w:val="en-AU"/>
               </w:rPr>
-              <w:t xml:space="preserve">Leader’s </w:t>
+              <w:t xml:space="preserve"> </w:t>
             </w:r>
             <w:r>
               <w:rPr>
@@ -667,19 +667,7 @@
                 <w:szCs w:val="22"/>
                 <w:lang w:val="en-AU"/>
               </w:rPr>
-              <w:t xml:space="preserve"> </w:t>
-            </w:r>
-            <w:r>
-              <w:rPr>
-                <w:rFonts w:cs="Arial"/>
-                <w:i/>
-                <w:color w:val="0000FF"/>
-                <w:kern w:val="28"/>
-                <w:sz w:val="22"/>
-                <w:szCs w:val="22"/>
-                <w:lang w:val="en-AU"/>
-              </w:rPr>
-              <w:t>s3682301</w:t>
+              <w:t xml:space="preserve"> s3682301</w:t>
             </w:r>
             <w:r>
               <w:rPr>
@@ -731,19 +719,7 @@
                 <w:szCs w:val="22"/>
                 <w:lang w:val="en-AU"/>
               </w:rPr>
-              <w:t xml:space="preserve"> </w:t>
-            </w:r>
-            <w:r>
-              <w:rPr>
-                <w:rFonts w:cs="Arial"/>
-                <w:i/>
-                <w:color w:val="0000FF"/>
-                <w:kern w:val="28"/>
-                <w:sz w:val="22"/>
-                <w:szCs w:val="22"/>
-                <w:lang w:val="en-AU"/>
-              </w:rPr>
-              <w:t>Geremy Toledo</w:t>
+              <w:t xml:space="preserve"> Geremy Toledo</w:t>
             </w:r>
             <w:r>
               <w:rPr>
@@ -798,6 +774,168 @@
                 <w:szCs w:val="22"/>
                 <w:lang w:val="en-AU"/>
               </w:rPr>
+              <w:t>1</w:t>
+            </w:r>
+          </w:p>
+        </w:tc>
+        <w:tc>
+          <w:tcPr>
+            <w:tcW w:w="1979" w:type="pct"/>
+          </w:tcPr>
+          <w:p>
+            <w:pPr>
+              <w:pStyle w:val="Tabletext"/>
+              <w:rPr>
+                <w:rFonts w:cs="Arial"/>
+                <w:sz w:val="22"/>
+                <w:szCs w:val="22"/>
+                <w:lang w:val="en-AU"/>
+              </w:rPr>
+            </w:pPr>
+            <w:r>
+              <w:rPr>
+                <w:rFonts w:cs="Arial"/>
+                <w:i/>
+                <w:color w:val="0000FF"/>
+                <w:kern w:val="28"/>
+                <w:sz w:val="22"/>
+                <w:szCs w:val="22"/>
+                <w:lang w:val="en-AU"/>
+              </w:rPr>
+              <w:t>&lt;#</w:t>
+            </w:r>
+            <w:r>
+              <w:t xml:space="preserve"> </w:t>
+            </w:r>
+            <w:r>
+              <w:rPr>
+                <w:rFonts w:cs="Arial"/>
+                <w:i/>
+                <w:color w:val="0000FF"/>
+                <w:kern w:val="28"/>
+                <w:sz w:val="22"/>
+                <w:szCs w:val="22"/>
+                <w:lang w:val="en-AU"/>
+              </w:rPr>
+              <w:t>s3670860</w:t>
+            </w:r>
+            <w:r>
+              <w:rPr>
+                <w:rFonts w:cs="Arial"/>
+                <w:i/>
+                <w:color w:val="0000FF"/>
+                <w:kern w:val="28"/>
+                <w:sz w:val="22"/>
+                <w:szCs w:val="22"/>
+                <w:lang w:val="en-AU"/>
+              </w:rPr>
+              <w:t>#&gt;</w:t>
+            </w:r>
+          </w:p>
+        </w:tc>
+        <w:tc>
+          <w:tcPr>
+            <w:tcW w:w="2417" w:type="pct"/>
+          </w:tcPr>
+          <w:p>
+            <w:pPr>
+              <w:pStyle w:val="Tabletext"/>
+              <w:rPr>
+                <w:rFonts w:cs="Arial"/>
+                <w:sz w:val="22"/>
+                <w:szCs w:val="22"/>
+                <w:lang w:val="en-AU"/>
+              </w:rPr>
+            </w:pPr>
+            <w:r>
+              <w:rPr>
+                <w:rFonts w:cs="Arial"/>
+                <w:i/>
+                <w:color w:val="0000FF"/>
+                <w:kern w:val="28"/>
+                <w:sz w:val="22"/>
+                <w:szCs w:val="22"/>
+                <w:lang w:val="en-AU"/>
+              </w:rPr>
+              <w:t>&lt;</w:t>
+            </w:r>
+            <w:r>
+              <w:rPr>
+                <w:rFonts w:cs="Arial"/>
+                <w:i/>
+                <w:color w:val="0000FF"/>
+                <w:kern w:val="28"/>
+                <w:sz w:val="22"/>
+                <w:szCs w:val="22"/>
+                <w:lang w:val="en-AU"/>
+              </w:rPr>
+              <w:t xml:space="preserve"> </w:t>
+            </w:r>
+            <w:r>
+              <w:rPr>
+                <w:rFonts w:cs="Arial"/>
+                <w:i/>
+                <w:color w:val="0000FF"/>
+                <w:kern w:val="28"/>
+                <w:sz w:val="22"/>
+                <w:szCs w:val="22"/>
+                <w:lang w:val="en-AU"/>
+              </w:rPr>
+              <w:t>Nathan Albinger</w:t>
+            </w:r>
+            <w:r>
+              <w:rPr>
+                <w:rFonts w:cs="Arial"/>
+                <w:i/>
+                <w:color w:val="0000FF"/>
+                <w:kern w:val="28"/>
+                <w:sz w:val="22"/>
+                <w:szCs w:val="22"/>
+                <w:lang w:val="en-AU"/>
+              </w:rPr>
+              <w:t xml:space="preserve"> </w:t>
+            </w:r>
+            <w:r>
+              <w:rPr>
+                <w:rFonts w:cs="Arial"/>
+                <w:i/>
+                <w:color w:val="0000FF"/>
+                <w:kern w:val="28"/>
+                <w:sz w:val="22"/>
+                <w:szCs w:val="22"/>
+                <w:lang w:val="en-AU"/>
+              </w:rPr>
+              <w:t>&gt;</w:t>
+            </w:r>
+          </w:p>
+        </w:tc>
+      </w:tr>
+      <w:tr>
+        <w:trPr>
+          <w:trHeight w:val="264"/>
+        </w:trPr>
+        <w:tc>
+          <w:tcPr>
+            <w:tcW w:w="604" w:type="pct"/>
+          </w:tcPr>
+          <w:p>
+            <w:pPr>
+              <w:pStyle w:val="Tabletext"/>
+              <w:jc w:val="center"/>
+              <w:rPr>
+                <w:rFonts w:cs="Arial"/>
+                <w:sz w:val="22"/>
+                <w:szCs w:val="22"/>
+                <w:lang w:val="en-AU"/>
+              </w:rPr>
+            </w:pPr>
+            <w:r>
+              <w:rPr>
+                <w:rFonts w:cs="Arial"/>
+                <w:sz w:val="22"/>
+                <w:szCs w:val="22"/>
+                <w:lang w:val="en-AU"/>
+              </w:rPr>
               <w:t>2</w:t>
             </w:r>
           </w:p>
@@ -811,6 +949,9 @@
               <w:pStyle w:val="Tabletext"/>
               <w:rPr>
                 <w:rFonts w:cs="Arial"/>
+                <w:i/>
+                <w:color w:val="0000FF"/>
+                <w:kern w:val="28"/>
                 <w:sz w:val="22"/>
                 <w:szCs w:val="22"/>
                 <w:lang w:val="en-AU"/>
@@ -863,6 +1004,9 @@
               <w:pStyle w:val="Tabletext"/>
               <w:rPr>
                 <w:rFonts w:cs="Arial"/>
+                <w:i/>
+                <w:color w:val="0000FF"/>
+                <w:kern w:val="28"/>
                 <w:sz w:val="22"/>
                 <w:szCs w:val="22"/>
                 <w:lang w:val="en-AU"/>
@@ -1140,9 +1284,9 @@
         <w:gridCol w:w="1101"/>
         <w:gridCol w:w="1871"/>
         <w:gridCol w:w="1559"/>
-        <w:gridCol w:w="869"/>
-        <w:gridCol w:w="1543"/>
-        <w:gridCol w:w="2545"/>
+        <w:gridCol w:w="1276"/>
+        <w:gridCol w:w="1843"/>
+        <w:gridCol w:w="1838"/>
       </w:tblGrid>
       <w:tr>
         <w:trPr>
@@ -1283,7 +1427,7 @@
         </w:tc>
         <w:tc>
           <w:tcPr>
-            <w:tcW w:w="869" w:type="dxa"/>
+            <w:tcW w:w="1276" w:type="dxa"/>
             <w:shd w:val="clear" w:color="auto" w:fill="D9D9D9"/>
           </w:tcPr>
           <w:p>
@@ -1335,7 +1479,7 @@
         </w:tc>
         <w:tc>
           <w:tcPr>
-            <w:tcW w:w="1543" w:type="dxa"/>
+            <w:tcW w:w="1843" w:type="dxa"/>
             <w:shd w:val="clear" w:color="auto" w:fill="D9D9D9"/>
           </w:tcPr>
           <w:p>
@@ -1387,7 +1531,7 @@
         </w:tc>
         <w:tc>
           <w:tcPr>
-            <w:tcW w:w="2545" w:type="dxa"/>
+            <w:tcW w:w="1838" w:type="dxa"/>
             <w:shd w:val="clear" w:color="auto" w:fill="D9D9D9"/>
           </w:tcPr>
           <w:p>
@@ -1563,7 +1707,7 @@
         </w:tc>
         <w:tc>
           <w:tcPr>
-            <w:tcW w:w="869" w:type="dxa"/>
+            <w:tcW w:w="1276" w:type="dxa"/>
           </w:tcPr>
           <w:p>
             <w:pPr>
@@ -1590,7 +1734,7 @@
         </w:tc>
         <w:tc>
           <w:tcPr>
-            <w:tcW w:w="1543" w:type="dxa"/>
+            <w:tcW w:w="1843" w:type="dxa"/>
           </w:tcPr>
           <w:p>
             <w:pPr>
@@ -1611,13 +1755,37 @@
                 <w:szCs w:val="22"/>
                 <w:lang w:val="en-AU"/>
               </w:rPr>
-              <w:t>&lt;mm/dd/yy&gt;</w:t>
+              <w:t>&lt;mm/dd/</w:t>
+            </w:r>
+            <w:proofErr w:type="spellStart"/>
+            <w:r>
+              <w:rPr>
+                <w:rFonts w:cs="Arial"/>
+                <w:i/>
+                <w:color w:val="0000FF"/>
+                <w:sz w:val="22"/>
+                <w:szCs w:val="22"/>
+                <w:lang w:val="en-AU"/>
+              </w:rPr>
+              <w:t>yy</w:t>
+            </w:r>
+            <w:proofErr w:type="spellEnd"/>
+            <w:r>
+              <w:rPr>
+                <w:rFonts w:cs="Arial"/>
+                <w:i/>
+                <w:color w:val="0000FF"/>
+                <w:sz w:val="22"/>
+                <w:szCs w:val="22"/>
+                <w:lang w:val="en-AU"/>
+              </w:rPr>
+              <w:t>&gt;</w:t>
             </w:r>
           </w:p>
         </w:tc>
         <w:tc>
           <w:tcPr>
-            <w:tcW w:w="2545" w:type="dxa"/>
+            <w:tcW w:w="1838" w:type="dxa"/>
           </w:tcPr>
           <w:p>
             <w:pPr>
@@ -1700,7 +1868,7 @@
         </w:tc>
         <w:tc>
           <w:tcPr>
-            <w:tcW w:w="869" w:type="dxa"/>
+            <w:tcW w:w="1276" w:type="dxa"/>
           </w:tcPr>
           <w:p>
             <w:pPr>
@@ -1716,7 +1884,7 @@
         </w:tc>
         <w:tc>
           <w:tcPr>
-            <w:tcW w:w="1543" w:type="dxa"/>
+            <w:tcW w:w="1843" w:type="dxa"/>
           </w:tcPr>
           <w:p>
             <w:pPr>
@@ -1732,7 +1900,7 @@
         </w:tc>
         <w:tc>
           <w:tcPr>
-            <w:tcW w:w="2545" w:type="dxa"/>
+            <w:tcW w:w="1838" w:type="dxa"/>
           </w:tcPr>
           <w:p>
             <w:pPr>
@@ -1802,7 +1970,7 @@
         </w:tc>
         <w:tc>
           <w:tcPr>
-            <w:tcW w:w="869" w:type="dxa"/>
+            <w:tcW w:w="1276" w:type="dxa"/>
           </w:tcPr>
           <w:p>
             <w:pPr>
@@ -1818,7 +1986,7 @@
         </w:tc>
         <w:tc>
           <w:tcPr>
-            <w:tcW w:w="1543" w:type="dxa"/>
+            <w:tcW w:w="1843" w:type="dxa"/>
           </w:tcPr>
           <w:p>
             <w:pPr>
@@ -1834,7 +2002,7 @@
         </w:tc>
         <w:tc>
           <w:tcPr>
-            <w:tcW w:w="2545" w:type="dxa"/>
+            <w:tcW w:w="1838" w:type="dxa"/>
           </w:tcPr>
           <w:p>
             <w:pPr>
@@ -1905,7 +2073,7 @@
         </w:tc>
         <w:tc>
           <w:tcPr>
-            <w:tcW w:w="869" w:type="dxa"/>
+            <w:tcW w:w="1276" w:type="dxa"/>
           </w:tcPr>
           <w:p>
             <w:pPr>
@@ -1922,7 +2090,7 @@
         </w:tc>
         <w:tc>
           <w:tcPr>
-            <w:tcW w:w="1543" w:type="dxa"/>
+            <w:tcW w:w="1843" w:type="dxa"/>
           </w:tcPr>
           <w:p>
             <w:pPr>
@@ -1939,7 +2107,7 @@
         </w:tc>
         <w:tc>
           <w:tcPr>
-            <w:tcW w:w="2545" w:type="dxa"/>
+            <w:tcW w:w="1838" w:type="dxa"/>
           </w:tcPr>
           <w:p>
             <w:pPr>
@@ -12202,17 +12370,17 @@
         <v:path o:extrusionok="f" gradientshapeok="t" o:connecttype="rect"/>
         <o:lock v:ext="edit" aspectratio="t"/>
       </v:shapetype>
-      <v:shape id="_x0000_i1257" type="#_x0000_t75" style="width:3in;height:3in" o:bullet="t"/>
+      <v:shape id="_x0000_i1263" type="#_x0000_t75" style="width:3in;height:3in" o:bullet="t"/>
     </w:pict>
   </w:numPicBullet>
   <w:numPicBullet w:numPicBulletId="1">
     <w:pict>
-      <v:shape id="_x0000_i1258" type="#_x0000_t75" style="width:3in;height:3in" o:bullet="t"/>
+      <v:shape id="_x0000_i1264" type="#_x0000_t75" style="width:3in;height:3in" o:bullet="t"/>
     </w:pict>
   </w:numPicBullet>
   <w:numPicBullet w:numPicBulletId="2">
     <w:pict>
-      <v:shape id="_x0000_i1259" type="#_x0000_t75" style="width:3in;height:3in" o:bullet="t"/>
+      <v:shape id="_x0000_i1265" type="#_x0000_t75" style="width:3in;height:3in" o:bullet="t"/>
     </w:pict>
   </w:numPicBullet>
   <w:abstractNum w:abstractNumId="0" w15:restartNumberingAfterBreak="0">
@@ -17087,7 +17255,6 @@
   <w:style w:type="character" w:default="1" w:styleId="DefaultParagraphFont">
     <w:name w:val="Default Paragraph Font"/>
     <w:uiPriority w:val="1"/>
-    <w:semiHidden/>
     <w:unhideWhenUsed/>
   </w:style>
   <w:style w:type="table" w:default="1" w:styleId="TableNormal">

</xml_diff>

<commit_message>
Added detail to tables in A1
</commit_message>
<xml_diff>
--- a/A1/Assignment 1 - Project Charter and Teamwork Mechanics.docx
+++ b/A1/Assignment 1 - Project Charter and Teamwork Mechanics.docx
@@ -189,7 +189,7 @@
           <w:szCs w:val="30"/>
           <w:lang w:val="en-AU"/>
         </w:rPr>
-        <w:t>&lt;1.0&gt;</w:t>
+        <w:t>1.0</w:t>
       </w:r>
     </w:p>
     <w:p>
@@ -211,73 +211,7 @@
           <w:szCs w:val="30"/>
           <w:lang w:val="en-AU"/>
         </w:rPr>
-        <w:t>&lt;</w:t>
-      </w:r>
-      <w:r>
-        <w:rPr>
-          <w:rFonts w:ascii="Arial" w:hAnsi="Arial" w:cs="Arial"/>
-          <w:i/>
-          <w:color w:val="0000FF"/>
-          <w:sz w:val="30"/>
-          <w:szCs w:val="30"/>
-          <w:lang w:val="en-AU"/>
-        </w:rPr>
-        <w:t>09</w:t>
-      </w:r>
-      <w:r>
-        <w:rPr>
-          <w:rFonts w:ascii="Arial" w:hAnsi="Arial" w:cs="Arial"/>
-          <w:i/>
-          <w:color w:val="0000FF"/>
-          <w:sz w:val="30"/>
-          <w:szCs w:val="30"/>
-          <w:lang w:val="en-AU"/>
-        </w:rPr>
-        <w:t>/</w:t>
-      </w:r>
-      <w:r>
-        <w:rPr>
-          <w:rFonts w:ascii="Arial" w:hAnsi="Arial" w:cs="Arial"/>
-          <w:i/>
-          <w:color w:val="0000FF"/>
-          <w:sz w:val="30"/>
-          <w:szCs w:val="30"/>
-          <w:lang w:val="en-AU"/>
-        </w:rPr>
-        <w:t>07</w:t>
-      </w:r>
-      <w:r>
-        <w:rPr>
-          <w:rFonts w:ascii="Arial" w:hAnsi="Arial" w:cs="Arial"/>
-          <w:i/>
-          <w:color w:val="0000FF"/>
-          <w:sz w:val="30"/>
-          <w:szCs w:val="30"/>
-          <w:lang w:val="en-AU"/>
-        </w:rPr>
-        <w:t>/</w:t>
-      </w:r>
-      <w:r>
-        <w:rPr>
-          <w:rFonts w:ascii="Arial" w:hAnsi="Arial" w:cs="Arial"/>
-          <w:i/>
-          <w:color w:val="0000FF"/>
-          <w:sz w:val="30"/>
-          <w:szCs w:val="30"/>
-          <w:lang w:val="en-AU"/>
-        </w:rPr>
-        <w:t>2020</w:t>
-      </w:r>
-      <w:r>
-        <w:rPr>
-          <w:rFonts w:ascii="Arial" w:hAnsi="Arial" w:cs="Arial"/>
-          <w:i/>
-          <w:color w:val="0000FF"/>
-          <w:sz w:val="30"/>
-          <w:szCs w:val="30"/>
-          <w:lang w:val="en-AU"/>
-        </w:rPr>
-        <w:t>&gt;</w:t>
+        <w:t>11/09/2020</w:t>
       </w:r>
     </w:p>
     <w:p>
@@ -393,31 +327,7 @@
                 <w:szCs w:val="22"/>
                 <w:lang w:val="en-AU"/>
               </w:rPr>
-              <w:t>&lt;#</w:t>
-            </w:r>
-            <w:r>
-              <w:rPr>
-                <w:rFonts w:cs="Arial"/>
-                <w:i/>
-                <w:color w:val="0000FF"/>
-                <w:kern w:val="28"/>
-                <w:sz w:val="22"/>
-                <w:szCs w:val="22"/>
-                <w:lang w:val="en-AU"/>
-              </w:rPr>
               <w:t>6</w:t>
-            </w:r>
-            <w:r>
-              <w:rPr>
-                <w:rFonts w:cs="Arial"/>
-                <w:i/>
-                <w:color w:val="0000FF"/>
-                <w:kern w:val="28"/>
-                <w:sz w:val="22"/>
-                <w:szCs w:val="22"/>
-                <w:lang w:val="en-AU"/>
-              </w:rPr>
-              <w:t>#&gt;</w:t>
             </w:r>
           </w:p>
         </w:tc>
@@ -631,55 +541,7 @@
                 <w:szCs w:val="22"/>
                 <w:lang w:val="en-AU"/>
               </w:rPr>
-              <w:t>&lt;</w:t>
-            </w:r>
-            <w:r>
-              <w:rPr>
-                <w:rFonts w:cs="Arial"/>
-                <w:i/>
-                <w:color w:val="0000FF"/>
-                <w:kern w:val="28"/>
-                <w:sz w:val="22"/>
-                <w:szCs w:val="22"/>
-                <w:lang w:val="en-AU"/>
-              </w:rPr>
-              <w:t xml:space="preserve"> </w:t>
-            </w:r>
-            <w:r>
-              <w:rPr>
-                <w:rFonts w:cs="Arial"/>
-                <w:i/>
-                <w:color w:val="0000FF"/>
-                <w:kern w:val="28"/>
-                <w:sz w:val="22"/>
-                <w:szCs w:val="22"/>
-                <w:lang w:val="en-AU"/>
-              </w:rPr>
-              <w:t>#</w:t>
-            </w:r>
-            <w:r>
-              <w:rPr>
-                <w:rFonts w:cs="Arial"/>
-                <w:i/>
-                <w:color w:val="0000FF"/>
-                <w:kern w:val="28"/>
-                <w:sz w:val="22"/>
-                <w:szCs w:val="22"/>
-                <w:lang w:val="en-AU"/>
-              </w:rPr>
-              <w:t xml:space="preserve"> s3682301</w:t>
-            </w:r>
-            <w:r>
-              <w:rPr>
-                <w:rFonts w:cs="Arial"/>
-                <w:i/>
-                <w:color w:val="0000FF"/>
-                <w:kern w:val="28"/>
-                <w:sz w:val="22"/>
-                <w:szCs w:val="22"/>
-                <w:lang w:val="en-AU"/>
-              </w:rPr>
-              <w:t>#&gt;</w:t>
+              <w:t>s3670860</w:t>
             </w:r>
           </w:p>
         </w:tc>
@@ -707,43 +569,7 @@
                 <w:szCs w:val="22"/>
                 <w:lang w:val="en-AU"/>
               </w:rPr>
-              <w:t>&lt;</w:t>
-            </w:r>
-            <w:r>
-              <w:rPr>
-                <w:rFonts w:cs="Arial"/>
-                <w:i/>
-                <w:color w:val="0000FF"/>
-                <w:kern w:val="28"/>
-                <w:sz w:val="22"/>
-                <w:szCs w:val="22"/>
-                <w:lang w:val="en-AU"/>
-              </w:rPr>
-              <w:t xml:space="preserve"> Geremy Toledo</w:t>
-            </w:r>
-            <w:r>
-              <w:rPr>
-                <w:rFonts w:cs="Arial"/>
-                <w:i/>
-                <w:color w:val="0000FF"/>
-                <w:kern w:val="28"/>
-                <w:sz w:val="22"/>
-                <w:szCs w:val="22"/>
-                <w:lang w:val="en-AU"/>
-              </w:rPr>
-              <w:t xml:space="preserve"> </w:t>
-            </w:r>
-            <w:r>
-              <w:rPr>
-                <w:rFonts w:cs="Arial"/>
-                <w:i/>
-                <w:color w:val="0000FF"/>
-                <w:kern w:val="28"/>
-                <w:sz w:val="22"/>
-                <w:szCs w:val="22"/>
-                <w:lang w:val="en-AU"/>
-              </w:rPr>
-              <w:t>&gt;</w:t>
+              <w:t>Nathan Albinger</w:t>
             </w:r>
           </w:p>
         </w:tc>
@@ -787,14 +613,6 @@
               <w:pStyle w:val="Tabletext"/>
               <w:rPr>
                 <w:rFonts w:cs="Arial"/>
-                <w:sz w:val="22"/>
-                <w:szCs w:val="22"/>
-                <w:lang w:val="en-AU"/>
-              </w:rPr>
-            </w:pPr>
-            <w:r>
-              <w:rPr>
-                <w:rFonts w:cs="Arial"/>
                 <w:i/>
                 <w:color w:val="0000FF"/>
                 <w:kern w:val="28"/>
@@ -802,11 +620,7 @@
                 <w:szCs w:val="22"/>
                 <w:lang w:val="en-AU"/>
               </w:rPr>
-              <w:t>&lt;#</w:t>
-            </w:r>
-            <w:r>
-              <w:t xml:space="preserve"> </w:t>
-            </w:r>
+            </w:pPr>
             <w:r>
               <w:rPr>
                 <w:rFonts w:cs="Arial"/>
@@ -817,19 +631,7 @@
                 <w:szCs w:val="22"/>
                 <w:lang w:val="en-AU"/>
               </w:rPr>
-              <w:t>s3670860</w:t>
-            </w:r>
-            <w:r>
-              <w:rPr>
-                <w:rFonts w:cs="Arial"/>
-                <w:i/>
-                <w:color w:val="0000FF"/>
-                <w:kern w:val="28"/>
-                <w:sz w:val="22"/>
-                <w:szCs w:val="22"/>
-                <w:lang w:val="en-AU"/>
-              </w:rPr>
-              <w:t>#&gt;</w:t>
+              <w:t>s3407760</w:t>
             </w:r>
           </w:p>
         </w:tc>
@@ -842,14 +644,6 @@
               <w:pStyle w:val="Tabletext"/>
               <w:rPr>
                 <w:rFonts w:cs="Arial"/>
-                <w:sz w:val="22"/>
-                <w:szCs w:val="22"/>
-                <w:lang w:val="en-AU"/>
-              </w:rPr>
-            </w:pPr>
-            <w:r>
-              <w:rPr>
-                <w:rFonts w:cs="Arial"/>
                 <w:i/>
                 <w:color w:val="0000FF"/>
                 <w:kern w:val="28"/>
@@ -857,8 +651,7 @@
                 <w:szCs w:val="22"/>
                 <w:lang w:val="en-AU"/>
               </w:rPr>
-              <w:t>&lt;</w:t>
-            </w:r>
+            </w:pPr>
             <w:r>
               <w:rPr>
                 <w:rFonts w:cs="Arial"/>
@@ -869,7 +662,7 @@
                 <w:szCs w:val="22"/>
                 <w:lang w:val="en-AU"/>
               </w:rPr>
-              <w:t xml:space="preserve"> </w:t>
+              <w:t>Ian Alexande</w:t>
             </w:r>
             <w:r>
               <w:rPr>
@@ -881,172 +674,7 @@
                 <w:szCs w:val="22"/>
                 <w:lang w:val="en-AU"/>
               </w:rPr>
-              <w:t>Nathan Albinger</w:t>
-            </w:r>
-            <w:r>
-              <w:rPr>
-                <w:rFonts w:cs="Arial"/>
-                <w:i/>
-                <w:color w:val="0000FF"/>
-                <w:kern w:val="28"/>
-                <w:sz w:val="22"/>
-                <w:szCs w:val="22"/>
-                <w:lang w:val="en-AU"/>
-              </w:rPr>
-              <w:t xml:space="preserve"> </w:t>
-            </w:r>
-            <w:r>
-              <w:rPr>
-                <w:rFonts w:cs="Arial"/>
-                <w:i/>
-                <w:color w:val="0000FF"/>
-                <w:kern w:val="28"/>
-                <w:sz w:val="22"/>
-                <w:szCs w:val="22"/>
-                <w:lang w:val="en-AU"/>
-              </w:rPr>
-              <w:t>&gt;</w:t>
-            </w:r>
-          </w:p>
-        </w:tc>
-      </w:tr>
-      <w:tr>
-        <w:trPr>
-          <w:trHeight w:val="264"/>
-        </w:trPr>
-        <w:tc>
-          <w:tcPr>
-            <w:tcW w:w="604" w:type="pct"/>
-          </w:tcPr>
-          <w:p>
-            <w:pPr>
-              <w:pStyle w:val="Tabletext"/>
-              <w:jc w:val="center"/>
-              <w:rPr>
-                <w:rFonts w:cs="Arial"/>
-                <w:sz w:val="22"/>
-                <w:szCs w:val="22"/>
-                <w:lang w:val="en-AU"/>
-              </w:rPr>
-            </w:pPr>
-            <w:r>
-              <w:rPr>
-                <w:rFonts w:cs="Arial"/>
-                <w:sz w:val="22"/>
-                <w:szCs w:val="22"/>
-                <w:lang w:val="en-AU"/>
-              </w:rPr>
-              <w:t>2</w:t>
-            </w:r>
-          </w:p>
-        </w:tc>
-        <w:tc>
-          <w:tcPr>
-            <w:tcW w:w="1979" w:type="pct"/>
-          </w:tcPr>
-          <w:p>
-            <w:pPr>
-              <w:pStyle w:val="Tabletext"/>
-              <w:rPr>
-                <w:rFonts w:cs="Arial"/>
-                <w:i/>
-                <w:color w:val="0000FF"/>
-                <w:kern w:val="28"/>
-                <w:sz w:val="22"/>
-                <w:szCs w:val="22"/>
-                <w:lang w:val="en-AU"/>
-              </w:rPr>
-            </w:pPr>
-            <w:r>
-              <w:rPr>
-                <w:rFonts w:cs="Arial"/>
-                <w:i/>
-                <w:color w:val="0000FF"/>
-                <w:kern w:val="28"/>
-                <w:sz w:val="22"/>
-                <w:szCs w:val="22"/>
-                <w:lang w:val="en-AU"/>
-              </w:rPr>
-              <w:t>&lt;#</w:t>
-            </w:r>
-            <w:r>
-              <w:rPr>
-                <w:rFonts w:cs="Arial"/>
-                <w:i/>
-                <w:color w:val="0000FF"/>
-                <w:kern w:val="28"/>
-                <w:sz w:val="22"/>
-                <w:szCs w:val="22"/>
-                <w:lang w:val="en-AU"/>
-              </w:rPr>
-              <w:t>s3407760</w:t>
-            </w:r>
-            <w:r>
-              <w:rPr>
-                <w:rFonts w:cs="Arial"/>
-                <w:i/>
-                <w:color w:val="0000FF"/>
-                <w:kern w:val="28"/>
-                <w:sz w:val="22"/>
-                <w:szCs w:val="22"/>
-                <w:lang w:val="en-AU"/>
-              </w:rPr>
-              <w:t>#&gt;</w:t>
-            </w:r>
-          </w:p>
-        </w:tc>
-        <w:tc>
-          <w:tcPr>
-            <w:tcW w:w="2417" w:type="pct"/>
-          </w:tcPr>
-          <w:p>
-            <w:pPr>
-              <w:pStyle w:val="Tabletext"/>
-              <w:rPr>
-                <w:rFonts w:cs="Arial"/>
-                <w:i/>
-                <w:color w:val="0000FF"/>
-                <w:kern w:val="28"/>
-                <w:sz w:val="22"/>
-                <w:szCs w:val="22"/>
-                <w:lang w:val="en-AU"/>
-              </w:rPr>
-            </w:pPr>
-            <w:r>
-              <w:rPr>
-                <w:rFonts w:cs="Arial"/>
-                <w:i/>
-                <w:color w:val="0000FF"/>
-                <w:kern w:val="28"/>
-                <w:sz w:val="22"/>
-                <w:szCs w:val="22"/>
-                <w:lang w:val="en-AU"/>
-              </w:rPr>
-              <w:t>&lt;</w:t>
-            </w:r>
-            <w:r>
-              <w:rPr>
-                <w:rFonts w:cs="Arial"/>
-                <w:i/>
-                <w:color w:val="0000FF"/>
-                <w:kern w:val="28"/>
-                <w:sz w:val="22"/>
-                <w:szCs w:val="22"/>
-                <w:lang w:val="en-AU"/>
-              </w:rPr>
-              <w:t>Ian Alexander</w:t>
-            </w:r>
-            <w:r>
-              <w:rPr>
-                <w:rFonts w:cs="Arial"/>
-                <w:i/>
-                <w:color w:val="0000FF"/>
-                <w:kern w:val="28"/>
-                <w:sz w:val="22"/>
-                <w:szCs w:val="22"/>
-                <w:lang w:val="en-AU"/>
-              </w:rPr>
-              <w:t>&gt;</w:t>
+              <w:t>r</w:t>
             </w:r>
           </w:p>
         </w:tc>
@@ -1630,7 +1258,7 @@
                 <w:szCs w:val="22"/>
                 <w:lang w:val="en-AU"/>
               </w:rPr>
-              <w:t>&lt;</w:t>
+              <w:t xml:space="preserve">Ian </w:t>
             </w:r>
             <w:r>
               <w:rPr>
@@ -1641,18 +1269,7 @@
                 <w:szCs w:val="22"/>
                 <w:lang w:val="en-AU"/>
               </w:rPr>
-              <w:t>Ian Alexander</w:t>
-            </w:r>
-            <w:r>
-              <w:rPr>
-                <w:rFonts w:cs="Arial"/>
-                <w:i/>
-                <w:color w:val="0000FF"/>
-                <w:sz w:val="22"/>
-                <w:szCs w:val="22"/>
-                <w:lang w:val="en-AU"/>
-              </w:rPr>
-              <w:t>&gt;</w:t>
+              <w:t>Alexander</w:t>
             </w:r>
           </w:p>
         </w:tc>
@@ -1679,29 +1296,7 @@
                 <w:szCs w:val="22"/>
                 <w:lang w:val="en-AU"/>
               </w:rPr>
-              <w:t>&lt;</w:t>
-            </w:r>
-            <w:r>
-              <w:rPr>
-                <w:rFonts w:cs="Arial"/>
-                <w:i/>
-                <w:color w:val="0000FF"/>
-                <w:sz w:val="22"/>
-                <w:szCs w:val="22"/>
-                <w:lang w:val="en-AU"/>
-              </w:rPr>
               <w:t>07/09/20</w:t>
-            </w:r>
-            <w:r>
-              <w:rPr>
-                <w:rFonts w:cs="Arial"/>
-                <w:i/>
-                <w:color w:val="0000FF"/>
-                <w:sz w:val="22"/>
-                <w:szCs w:val="22"/>
-                <w:lang w:val="en-AU"/>
-              </w:rPr>
-              <w:t>&gt;</w:t>
             </w:r>
           </w:p>
         </w:tc>
@@ -1832,6 +1427,24 @@
                 <w:lang w:val="en-AU"/>
               </w:rPr>
             </w:pPr>
+            <w:r>
+              <w:rPr>
+                <w:rFonts w:cs="Arial"/>
+                <w:sz w:val="22"/>
+                <w:szCs w:val="22"/>
+                <w:lang w:val="en-AU"/>
+              </w:rPr>
+              <w:t>1.</w:t>
+            </w:r>
+            <w:r>
+              <w:rPr>
+                <w:rFonts w:cs="Arial"/>
+                <w:sz w:val="22"/>
+                <w:szCs w:val="22"/>
+                <w:lang w:val="en-AU"/>
+              </w:rPr>
+              <w:t>1</w:t>
+            </w:r>
           </w:p>
         </w:tc>
         <w:tc>
@@ -1848,6 +1461,17 @@
                 <w:lang w:val="en-AU"/>
               </w:rPr>
             </w:pPr>
+            <w:r>
+              <w:rPr>
+                <w:rFonts w:cs="Arial"/>
+                <w:i/>
+                <w:color w:val="0000FF"/>
+                <w:sz w:val="22"/>
+                <w:szCs w:val="22"/>
+                <w:lang w:val="en-AU"/>
+              </w:rPr>
+              <w:t>Ian Alexander</w:t>
+            </w:r>
           </w:p>
         </w:tc>
         <w:tc>
@@ -1864,6 +1488,28 @@
                 <w:lang w:val="en-AU"/>
               </w:rPr>
             </w:pPr>
+            <w:r>
+              <w:rPr>
+                <w:rFonts w:cs="Arial"/>
+                <w:i/>
+                <w:color w:val="0000FF"/>
+                <w:sz w:val="22"/>
+                <w:szCs w:val="22"/>
+                <w:lang w:val="en-AU"/>
+              </w:rPr>
+              <w:t>11</w:t>
+            </w:r>
+            <w:r>
+              <w:rPr>
+                <w:rFonts w:cs="Arial"/>
+                <w:i/>
+                <w:color w:val="0000FF"/>
+                <w:sz w:val="22"/>
+                <w:szCs w:val="22"/>
+                <w:lang w:val="en-AU"/>
+              </w:rPr>
+              <w:t>/09/20</w:t>
+            </w:r>
           </w:p>
         </w:tc>
         <w:tc>
@@ -1880,6 +1526,17 @@
                 <w:lang w:val="en-AU"/>
               </w:rPr>
             </w:pPr>
+            <w:r>
+              <w:rPr>
+                <w:rFonts w:cs="Arial"/>
+                <w:i/>
+                <w:color w:val="0000FF"/>
+                <w:sz w:val="22"/>
+                <w:szCs w:val="22"/>
+                <w:lang w:val="en-AU"/>
+              </w:rPr>
+              <w:t>&lt;name&gt;</w:t>
+            </w:r>
           </w:p>
         </w:tc>
         <w:tc>
@@ -1896,6 +1553,41 @@
                 <w:lang w:val="en-AU"/>
               </w:rPr>
             </w:pPr>
+            <w:r>
+              <w:rPr>
+                <w:rFonts w:cs="Arial"/>
+                <w:i/>
+                <w:color w:val="0000FF"/>
+                <w:sz w:val="22"/>
+                <w:szCs w:val="22"/>
+                <w:lang w:val="en-AU"/>
+              </w:rPr>
+              <w:t>&lt;mm/dd/</w:t>
+            </w:r>
+            <w:proofErr w:type="spellStart"/>
+            <w:r>
+              <w:rPr>
+                <w:rFonts w:cs="Arial"/>
+                <w:i/>
+                <w:color w:val="0000FF"/>
+                <w:sz w:val="22"/>
+                <w:szCs w:val="22"/>
+                <w:lang w:val="en-AU"/>
+              </w:rPr>
+              <w:t>yy</w:t>
+            </w:r>
+            <w:proofErr w:type="spellEnd"/>
+            <w:r>
+              <w:rPr>
+                <w:rFonts w:cs="Arial"/>
+                <w:i/>
+                <w:color w:val="0000FF"/>
+                <w:sz w:val="22"/>
+                <w:szCs w:val="22"/>
+                <w:lang w:val="en-AU"/>
+              </w:rPr>
+              <w:t>&gt;</w:t>
+            </w:r>
           </w:p>
         </w:tc>
         <w:tc>
@@ -1912,6 +1604,17 @@
                 <w:lang w:val="en-AU"/>
               </w:rPr>
             </w:pPr>
+            <w:r>
+              <w:rPr>
+                <w:rFonts w:cs="Arial"/>
+                <w:i/>
+                <w:color w:val="0000FF"/>
+                <w:sz w:val="22"/>
+                <w:szCs w:val="22"/>
+                <w:lang w:val="en-AU"/>
+              </w:rPr>
+              <w:t>&lt;reason&gt;</w:t>
+            </w:r>
           </w:p>
         </w:tc>
       </w:tr>
@@ -12370,17 +12073,17 @@
         <v:path o:extrusionok="f" gradientshapeok="t" o:connecttype="rect"/>
         <o:lock v:ext="edit" aspectratio="t"/>
       </v:shapetype>
-      <v:shape id="_x0000_i1263" type="#_x0000_t75" style="width:3in;height:3in" o:bullet="t"/>
+      <v:shape id="_x0000_i1116" type="#_x0000_t75" style="width:3in;height:3in" o:bullet="t"/>
     </w:pict>
   </w:numPicBullet>
   <w:numPicBullet w:numPicBulletId="1">
     <w:pict>
-      <v:shape id="_x0000_i1264" type="#_x0000_t75" style="width:3in;height:3in" o:bullet="t"/>
+      <v:shape id="_x0000_i1117" type="#_x0000_t75" style="width:3in;height:3in" o:bullet="t"/>
     </w:pict>
   </w:numPicBullet>
   <w:numPicBullet w:numPicBulletId="2">
     <w:pict>
-      <v:shape id="_x0000_i1265" type="#_x0000_t75" style="width:3in;height:3in" o:bullet="t"/>
+      <v:shape id="_x0000_i1118" type="#_x0000_t75" style="width:3in;height:3in" o:bullet="t"/>
     </w:pict>
   </w:numPicBullet>
   <w:abstractNum w:abstractNumId="0" w15:restartNumberingAfterBreak="0">
@@ -17255,6 +16958,7 @@
   <w:style w:type="character" w:default="1" w:styleId="DefaultParagraphFont">
     <w:name w:val="Default Paragraph Font"/>
     <w:uiPriority w:val="1"/>
+    <w:semiHidden/>
     <w:unhideWhenUsed/>
   </w:style>
   <w:style w:type="table" w:default="1" w:styleId="TableNormal">

</xml_diff>

<commit_message>
am i doing this right
this is the doc  from y'day
</commit_message>
<xml_diff>
--- a/A1/Assignment 1 - Project Charter and Teamwork Mechanics.docx
+++ b/A1/Assignment 1 - Project Charter and Teamwork Mechanics.docx
@@ -80,7 +80,7 @@
         <w:jc w:val="right"/>
         <w:rPr>
           <w:rFonts w:cs="Arial"/>
-          <w:i/>
+          <w:iCs/>
           <w:color w:val="0000FF"/>
           <w:szCs w:val="36"/>
           <w:lang w:val="en-AU"/>
@@ -89,52 +89,12 @@
       <w:r>
         <w:rPr>
           <w:rFonts w:cs="Arial"/>
-          <w:i/>
+          <w:iCs/>
           <w:color w:val="0000FF"/>
           <w:szCs w:val="36"/>
           <w:lang w:val="en-AU"/>
         </w:rPr>
-        <w:fldChar w:fldCharType="begin"/>
-      </w:r>
-      <w:r>
-        <w:rPr>
-          <w:rFonts w:cs="Arial"/>
-          <w:i/>
-          <w:color w:val="0000FF"/>
-          <w:szCs w:val="36"/>
-          <w:lang w:val="en-AU"/>
-        </w:rPr>
-        <w:instrText xml:space="preserve"> SUBJECT  \* MERGEFORMAT </w:instrText>
-      </w:r>
-      <w:r>
-        <w:rPr>
-          <w:rFonts w:cs="Arial"/>
-          <w:i/>
-          <w:color w:val="0000FF"/>
-          <w:szCs w:val="36"/>
-          <w:lang w:val="en-AU"/>
-        </w:rPr>
-        <w:fldChar w:fldCharType="separate"/>
-      </w:r>
-      <w:r>
-        <w:rPr>
-          <w:rFonts w:cs="Arial"/>
-          <w:i/>
-          <w:color w:val="0000FF"/>
-          <w:szCs w:val="36"/>
-          <w:lang w:val="en-AU"/>
-        </w:rPr>
-        <w:t>&lt;Project Name&gt;</w:t>
-      </w:r>
-      <w:r>
-        <w:rPr>
-          <w:rFonts w:cs="Arial"/>
-          <w:i/>
-          <w:color w:val="0000FF"/>
-          <w:szCs w:val="36"/>
-          <w:lang w:val="en-AU"/>
-        </w:rPr>
-        <w:fldChar w:fldCharType="end"/>
+        <w:t>Security implementation</w:t>
       </w:r>
     </w:p>
     <w:p>
@@ -1497,18 +1457,7 @@
                 <w:szCs w:val="22"/>
                 <w:lang w:val="en-AU"/>
               </w:rPr>
-              <w:t>11</w:t>
-            </w:r>
-            <w:r>
-              <w:rPr>
-                <w:rFonts w:cs="Arial"/>
-                <w:i/>
-                <w:color w:val="0000FF"/>
-                <w:sz w:val="22"/>
-                <w:szCs w:val="22"/>
-                <w:lang w:val="en-AU"/>
-              </w:rPr>
-              <w:t>/09/20</w:t>
+              <w:t>11/09/20</w:t>
             </w:r>
           </w:p>
         </w:tc>
@@ -1637,6 +1586,15 @@
                 <w:lang w:val="en-AU"/>
               </w:rPr>
             </w:pPr>
+            <w:r>
+              <w:rPr>
+                <w:rFonts w:cs="Arial"/>
+                <w:sz w:val="22"/>
+                <w:szCs w:val="22"/>
+                <w:lang w:val="en-AU"/>
+              </w:rPr>
+              <w:t>1.2</w:t>
+            </w:r>
           </w:p>
         </w:tc>
         <w:tc>
@@ -1653,6 +1611,26 @@
                 <w:lang w:val="en-AU"/>
               </w:rPr>
             </w:pPr>
+            <w:r>
+              <w:rPr>
+                <w:rFonts w:cs="Arial"/>
+                <w:sz w:val="22"/>
+                <w:szCs w:val="22"/>
+                <w:lang w:val="en-AU"/>
+              </w:rPr>
+              <w:t xml:space="preserve">Nathan </w:t>
+            </w:r>
+            <w:proofErr w:type="spellStart"/>
+            <w:r>
+              <w:rPr>
+                <w:rFonts w:cs="Arial"/>
+                <w:sz w:val="22"/>
+                <w:szCs w:val="22"/>
+                <w:lang w:val="en-AU"/>
+              </w:rPr>
+              <w:t>Albinger</w:t>
+            </w:r>
+            <w:proofErr w:type="spellEnd"/>
           </w:p>
         </w:tc>
         <w:tc>
@@ -1669,6 +1647,15 @@
                 <w:lang w:val="en-AU"/>
               </w:rPr>
             </w:pPr>
+            <w:r>
+              <w:rPr>
+                <w:rFonts w:cs="Arial"/>
+                <w:sz w:val="22"/>
+                <w:szCs w:val="22"/>
+                <w:lang w:val="en-AU"/>
+              </w:rPr>
+              <w:t>09/11/20</w:t>
+            </w:r>
           </w:p>
         </w:tc>
         <w:tc>
@@ -1685,6 +1672,15 @@
                 <w:lang w:val="en-AU"/>
               </w:rPr>
             </w:pPr>
+            <w:r>
+              <w:rPr>
+                <w:rFonts w:cs="Arial"/>
+                <w:sz w:val="22"/>
+                <w:szCs w:val="22"/>
+                <w:lang w:val="en-AU"/>
+              </w:rPr>
+              <w:t>Nathan</w:t>
+            </w:r>
           </w:p>
         </w:tc>
         <w:tc>
@@ -1701,6 +1697,15 @@
                 <w:lang w:val="en-AU"/>
               </w:rPr>
             </w:pPr>
+            <w:r>
+              <w:rPr>
+                <w:rFonts w:cs="Arial"/>
+                <w:sz w:val="22"/>
+                <w:szCs w:val="22"/>
+                <w:lang w:val="en-AU"/>
+              </w:rPr>
+              <w:t>09/11/20</w:t>
+            </w:r>
           </w:p>
         </w:tc>
         <w:tc>
@@ -1717,6 +1722,15 @@
                 <w:lang w:val="en-AU"/>
               </w:rPr>
             </w:pPr>
+            <w:r>
+              <w:rPr>
+                <w:rFonts w:cs="Arial"/>
+                <w:sz w:val="22"/>
+                <w:szCs w:val="22"/>
+                <w:lang w:val="en-AU"/>
+              </w:rPr>
+              <w:t>Format tutorial</w:t>
+            </w:r>
           </w:p>
         </w:tc>
       </w:tr>
@@ -2016,25 +2030,7 @@
           <w:szCs w:val="22"/>
           <w:lang w:val="en-AU"/>
         </w:rPr>
-        <w:t xml:space="preserve"> indicates a field that should be replaced with information specific to a </w:t>
-      </w:r>
-      <w:proofErr w:type="gramStart"/>
-      <w:r>
-        <w:rPr>
-          <w:rFonts w:cs="Arial"/>
-          <w:szCs w:val="22"/>
-          <w:lang w:val="en-AU"/>
-        </w:rPr>
-        <w:t>particular project</w:t>
-      </w:r>
-      <w:proofErr w:type="gramEnd"/>
-      <w:r>
-        <w:rPr>
-          <w:rFonts w:cs="Arial"/>
-          <w:szCs w:val="22"/>
-          <w:lang w:val="en-AU"/>
-        </w:rPr>
-        <w:t>.</w:t>
+        <w:t xml:space="preserve"> indicates a field that should be replaced with information specific to a particular project.</w:t>
       </w:r>
     </w:p>
     <w:p>
@@ -2150,25 +2146,7 @@
           <w:szCs w:val="22"/>
           <w:lang w:val="en-AU"/>
         </w:rPr>
-        <w:t xml:space="preserve">To add any new sections to the document, ensure that the appropriate header and body text styles are maintained.  Styles used for the Section Headings are Heading 1, Heading </w:t>
-      </w:r>
-      <w:proofErr w:type="gramStart"/>
-      <w:r>
-        <w:rPr>
-          <w:rFonts w:cs="Arial"/>
-          <w:szCs w:val="22"/>
-          <w:lang w:val="en-AU"/>
-        </w:rPr>
-        <w:t>2</w:t>
-      </w:r>
-      <w:proofErr w:type="gramEnd"/>
-      <w:r>
-        <w:rPr>
-          <w:rFonts w:cs="Arial"/>
-          <w:szCs w:val="22"/>
-          <w:lang w:val="en-AU"/>
-        </w:rPr>
-        <w:t xml:space="preserve"> and Heading 3.  Style used for boilerplate text is Body Text.</w:t>
+        <w:t>To add any new sections to the document, ensure that the appropriate header and body text styles are maintained.  Styles used for the Section Headings are Heading 1, Heading 2 and Heading 3.  Style used for boilerplate text is Body Text.</w:t>
       </w:r>
     </w:p>
     <w:p>
@@ -4414,25 +4392,7 @@
           <w:szCs w:val="22"/>
           <w:lang w:val="en-AU"/>
         </w:rPr>
-        <w:t xml:space="preserve">[Remember to update your table before </w:t>
-      </w:r>
-      <w:proofErr w:type="gramStart"/>
-      <w:r>
-        <w:rPr>
-          <w:rFonts w:cs="Arial"/>
-          <w:szCs w:val="22"/>
-          <w:lang w:val="en-AU"/>
-        </w:rPr>
-        <w:t>submission, and</w:t>
-      </w:r>
-      <w:proofErr w:type="gramEnd"/>
-      <w:r>
-        <w:rPr>
-          <w:rFonts w:cs="Arial"/>
-          <w:szCs w:val="22"/>
-          <w:lang w:val="en-AU"/>
-        </w:rPr>
-        <w:t xml:space="preserve"> ensure there are no “ERROR!” messages]</w:t>
+        <w:t>[Remember to update your table before submission, and ensure there are no “ERROR!” messages]</w:t>
       </w:r>
     </w:p>
     <w:p>
@@ -4778,25 +4738,7 @@
           <w:szCs w:val="22"/>
           <w:lang w:val="en-AU"/>
         </w:rPr>
-        <w:t xml:space="preserve"> </w:t>
-      </w:r>
-      <w:proofErr w:type="gramStart"/>
-      <w:r>
-        <w:rPr>
-          <w:rFonts w:cs="Arial"/>
-          <w:szCs w:val="22"/>
-          <w:lang w:val="en-AU"/>
-        </w:rPr>
-        <w:t>you’re</w:t>
-      </w:r>
-      <w:proofErr w:type="gramEnd"/>
-      <w:r>
-        <w:rPr>
-          <w:rFonts w:cs="Arial"/>
-          <w:szCs w:val="22"/>
-          <w:lang w:val="en-AU"/>
-        </w:rPr>
-        <w:t xml:space="preserve"> doing this project.</w:t>
+        <w:t xml:space="preserve"> you’re doing this project.</w:t>
       </w:r>
       <w:r>
         <w:rPr>
@@ -5161,92 +5103,56 @@
           <w:szCs w:val="22"/>
           <w:lang w:val="en-AU"/>
         </w:rPr>
+        <w:t xml:space="preserve"> you’re going to execute your project. You should consider your </w:t>
+      </w:r>
+      <w:r>
+        <w:rPr>
+          <w:rFonts w:cs="Arial"/>
+          <w:szCs w:val="22"/>
+          <w:lang w:val="en-AU"/>
+        </w:rPr>
+        <w:t>estimated project duration and budget</w:t>
+      </w:r>
+      <w:r>
+        <w:rPr>
+          <w:rFonts w:cs="Arial"/>
+          <w:szCs w:val="22"/>
+          <w:lang w:val="en-AU"/>
+        </w:rPr>
+        <w:t xml:space="preserve">, and </w:t>
+      </w:r>
+      <w:r>
+        <w:rPr>
+          <w:rFonts w:cs="Arial"/>
+          <w:szCs w:val="22"/>
+          <w:lang w:val="en-AU"/>
+        </w:rPr>
+        <w:t xml:space="preserve">outline your </w:t>
+      </w:r>
+      <w:r>
+        <w:rPr>
+          <w:rFonts w:cs="Arial"/>
+          <w:b/>
+          <w:szCs w:val="22"/>
+          <w:u w:val="single"/>
+          <w:lang w:val="en-AU"/>
+        </w:rPr>
+        <w:t>major</w:t>
+      </w:r>
+      <w:r>
+        <w:rPr>
+          <w:rFonts w:cs="Arial"/>
+          <w:b/>
+          <w:szCs w:val="22"/>
+          <w:lang w:val="en-AU"/>
+        </w:rPr>
         <w:t xml:space="preserve"> </w:t>
       </w:r>
-      <w:proofErr w:type="gramStart"/>
-      <w:r>
-        <w:rPr>
-          <w:rFonts w:cs="Arial"/>
-          <w:szCs w:val="22"/>
-          <w:lang w:val="en-AU"/>
-        </w:rPr>
-        <w:t>you’re</w:t>
-      </w:r>
-      <w:proofErr w:type="gramEnd"/>
-      <w:r>
-        <w:rPr>
-          <w:rFonts w:cs="Arial"/>
-          <w:szCs w:val="22"/>
-          <w:lang w:val="en-AU"/>
-        </w:rPr>
-        <w:t xml:space="preserve"> going to execute your project. You should consider your </w:t>
-      </w:r>
-      <w:r>
-        <w:rPr>
-          <w:rFonts w:cs="Arial"/>
-          <w:szCs w:val="22"/>
-          <w:lang w:val="en-AU"/>
-        </w:rPr>
-        <w:t xml:space="preserve">estimated project duration and </w:t>
-      </w:r>
-      <w:proofErr w:type="gramStart"/>
-      <w:r>
-        <w:rPr>
-          <w:rFonts w:cs="Arial"/>
-          <w:szCs w:val="22"/>
-          <w:lang w:val="en-AU"/>
-        </w:rPr>
-        <w:t>budget</w:t>
-      </w:r>
-      <w:r>
-        <w:rPr>
-          <w:rFonts w:cs="Arial"/>
-          <w:szCs w:val="22"/>
-          <w:lang w:val="en-AU"/>
-        </w:rPr>
-        <w:t>, and</w:t>
-      </w:r>
-      <w:proofErr w:type="gramEnd"/>
-      <w:r>
-        <w:rPr>
-          <w:rFonts w:cs="Arial"/>
-          <w:szCs w:val="22"/>
-          <w:lang w:val="en-AU"/>
-        </w:rPr>
-        <w:t xml:space="preserve"> </w:t>
-      </w:r>
-      <w:r>
-        <w:rPr>
-          <w:rFonts w:cs="Arial"/>
-          <w:szCs w:val="22"/>
-          <w:lang w:val="en-AU"/>
-        </w:rPr>
-        <w:t xml:space="preserve">outline your </w:t>
-      </w:r>
       <w:r>
         <w:rPr>
           <w:rFonts w:cs="Arial"/>
           <w:b/>
           <w:szCs w:val="22"/>
-          <w:u w:val="single"/>
-          <w:lang w:val="en-AU"/>
-        </w:rPr>
-        <w:t>major</w:t>
-      </w:r>
-      <w:r>
-        <w:rPr>
-          <w:rFonts w:cs="Arial"/>
-          <w:b/>
-          <w:szCs w:val="22"/>
-          <w:lang w:val="en-AU"/>
-        </w:rPr>
-        <w:t xml:space="preserve"> </w:t>
-      </w:r>
-      <w:r>
-        <w:rPr>
-          <w:rFonts w:cs="Arial"/>
-          <w:b/>
-          <w:szCs w:val="22"/>
           <w:lang w:val="en-AU"/>
         </w:rPr>
         <w:t>milestones</w:t>
@@ -5310,25 +5216,7 @@
           <w:szCs w:val="22"/>
           <w:lang w:val="en-AU"/>
         </w:rPr>
-        <w:t xml:space="preserve">The following table presents the major deliverables that the project’s product, </w:t>
-      </w:r>
-      <w:proofErr w:type="gramStart"/>
-      <w:r>
-        <w:rPr>
-          <w:rFonts w:cs="Arial"/>
-          <w:szCs w:val="22"/>
-          <w:lang w:val="en-AU"/>
-        </w:rPr>
-        <w:t>service</w:t>
-      </w:r>
-      <w:proofErr w:type="gramEnd"/>
-      <w:r>
-        <w:rPr>
-          <w:rFonts w:cs="Arial"/>
-          <w:szCs w:val="22"/>
-          <w:lang w:val="en-AU"/>
-        </w:rPr>
-        <w:t xml:space="preserve"> or result must meet in order for the project objectives to be satisfied.</w:t>
+        <w:t>The following table presents the major deliverables that the project’s product, service or result must meet in order for the project objectives to be satisfied.</w:t>
       </w:r>
     </w:p>
     <w:tbl>
@@ -5926,25 +5814,7 @@
           <w:szCs w:val="22"/>
           <w:lang w:val="en-AU"/>
         </w:rPr>
-        <w:t xml:space="preserve">This summary of spending is </w:t>
-      </w:r>
-      <w:proofErr w:type="gramStart"/>
-      <w:r>
-        <w:rPr>
-          <w:rFonts w:cs="Arial"/>
-          <w:szCs w:val="22"/>
-          <w:lang w:val="en-AU"/>
-        </w:rPr>
-        <w:t>preliminary, and</w:t>
-      </w:r>
-      <w:proofErr w:type="gramEnd"/>
-      <w:r>
-        <w:rPr>
-          <w:rFonts w:cs="Arial"/>
-          <w:szCs w:val="22"/>
-          <w:lang w:val="en-AU"/>
-        </w:rPr>
-        <w:t xml:space="preserve"> should reflect costs for the entire project</w:t>
+        <w:t>This summary of spending is preliminary, and should reflect costs for the entire project</w:t>
       </w:r>
       <w:r>
         <w:rPr>
@@ -6020,29 +5890,7 @@
           <w:szCs w:val="22"/>
           <w:lang w:val="en-AU"/>
         </w:rPr>
-        <w:t xml:space="preserve">, and any </w:t>
-      </w:r>
-      <w:proofErr w:type="gramStart"/>
-      <w:r>
-        <w:rPr>
-          <w:rFonts w:cs="Arial"/>
-          <w:i/>
-          <w:color w:val="0000FF"/>
-          <w:szCs w:val="22"/>
-          <w:lang w:val="en-AU"/>
-        </w:rPr>
-        <w:t>left over</w:t>
-      </w:r>
-      <w:proofErr w:type="gramEnd"/>
-      <w:r>
-        <w:rPr>
-          <w:rFonts w:cs="Arial"/>
-          <w:i/>
-          <w:color w:val="0000FF"/>
-          <w:szCs w:val="22"/>
-          <w:lang w:val="en-AU"/>
-        </w:rPr>
-        <w:t xml:space="preserve"> money</w:t>
+        <w:t>, and any left over money</w:t>
       </w:r>
       <w:r>
         <w:rPr>
@@ -6537,7 +6385,6 @@
         </w:rPr>
       </w:pPr>
       <w:bookmarkStart w:id="71" w:name="_Toc2860254"/>
-      <w:proofErr w:type="gramStart"/>
       <w:r>
         <w:rPr>
           <w:rFonts w:cs="Arial"/>
@@ -6556,7 +6403,6 @@
         <w:t>.</w:t>
       </w:r>
       <w:bookmarkEnd w:id="71"/>
-      <w:proofErr w:type="gramEnd"/>
     </w:p>
     <w:tbl>
       <w:tblPr>
@@ -6906,7 +6752,6 @@
         </w:rPr>
         <w:t xml:space="preserve">and insightful – </w:t>
       </w:r>
-      <w:proofErr w:type="gramStart"/>
       <w:r>
         <w:rPr>
           <w:rFonts w:cs="Arial"/>
@@ -6915,18 +6760,7 @@
           <w:szCs w:val="22"/>
           <w:lang w:val="en-AU"/>
         </w:rPr>
-        <w:t>don’t</w:t>
-      </w:r>
-      <w:proofErr w:type="gramEnd"/>
-      <w:r>
-        <w:rPr>
-          <w:rFonts w:cs="Arial"/>
-          <w:i/>
-          <w:color w:val="0000FF"/>
-          <w:szCs w:val="22"/>
-          <w:lang w:val="en-AU"/>
-        </w:rPr>
-        <w:t xml:space="preserve"> just write “</w:t>
+        <w:t>don’t just write “</w:t>
       </w:r>
       <w:r>
         <w:rPr>
@@ -7695,25 +7529,7 @@
           <w:szCs w:val="22"/>
           <w:lang w:val="en-AU"/>
         </w:rPr>
-        <w:t xml:space="preserve">, Project Manager or Project Sponsor.  Add additional lines for </w:t>
-      </w:r>
-      <w:proofErr w:type="gramStart"/>
-      <w:r>
-        <w:rPr>
-          <w:rFonts w:cs="Arial"/>
-          <w:szCs w:val="22"/>
-          <w:lang w:val="en-AU"/>
-        </w:rPr>
-        <w:t>signature</w:t>
-      </w:r>
-      <w:proofErr w:type="gramEnd"/>
-      <w:r>
-        <w:rPr>
-          <w:rFonts w:cs="Arial"/>
-          <w:szCs w:val="22"/>
-          <w:lang w:val="en-AU"/>
-        </w:rPr>
-        <w:t xml:space="preserve"> as necessary. Although signatures are desired, they are not always required to move forward with the practices outlined within this document.]</w:t>
+        <w:t>, Project Manager or Project Sponsor.  Add additional lines for signature as necessary. Although signatures are desired, they are not always required to move forward with the practices outlined within this document.]</w:t>
       </w:r>
     </w:p>
     <w:p>
@@ -9166,25 +8982,7 @@
           <w:szCs w:val="22"/>
           <w:lang w:val="en-AU"/>
         </w:rPr>
-        <w:t xml:space="preserve">.  Add rows to the </w:t>
-      </w:r>
-      <w:proofErr w:type="gramStart"/>
-      <w:r>
-        <w:rPr>
-          <w:rFonts w:cs="Arial"/>
-          <w:szCs w:val="22"/>
-          <w:lang w:val="en-AU"/>
-        </w:rPr>
-        <w:t>table</w:t>
-      </w:r>
-      <w:proofErr w:type="gramEnd"/>
-      <w:r>
-        <w:rPr>
-          <w:rFonts w:cs="Arial"/>
-          <w:szCs w:val="22"/>
-          <w:lang w:val="en-AU"/>
-        </w:rPr>
-        <w:t xml:space="preserve"> as necessary.] </w:t>
+        <w:t xml:space="preserve">.  Add rows to the table as necessary.] </w:t>
       </w:r>
     </w:p>
     <w:p>
@@ -9500,29 +9298,7 @@
           <w:szCs w:val="22"/>
           <w:lang w:val="en-AU"/>
         </w:rPr>
-        <w:t xml:space="preserve">[Insert terms and definitions used in this document.  Add rows to the </w:t>
-      </w:r>
-      <w:proofErr w:type="gramStart"/>
-      <w:r>
-        <w:rPr>
-          <w:rFonts w:cs="Arial"/>
-          <w:i/>
-          <w:color w:val="0000FF"/>
-          <w:szCs w:val="22"/>
-          <w:lang w:val="en-AU"/>
-        </w:rPr>
-        <w:t>table</w:t>
-      </w:r>
-      <w:proofErr w:type="gramEnd"/>
-      <w:r>
-        <w:rPr>
-          <w:rFonts w:cs="Arial"/>
-          <w:i/>
-          <w:color w:val="0000FF"/>
-          <w:szCs w:val="22"/>
-          <w:lang w:val="en-AU"/>
-        </w:rPr>
-        <w:t xml:space="preserve"> as necessary.</w:t>
+        <w:t>[Insert terms and definitions used in this document.  Add rows to the table as necessary.</w:t>
       </w:r>
       <w:r>
         <w:rPr>
@@ -9962,6 +9738,9 @@
             <w:r>
               <w:t xml:space="preserve">Date: </w:t>
             </w:r>
+            <w:r>
+              <w:t>11/09/2020</w:t>
+            </w:r>
           </w:p>
         </w:tc>
       </w:tr>
@@ -9992,7 +9771,13 @@
         <w:spacing w:after="0" w:line="360" w:lineRule="auto"/>
       </w:pPr>
       <w:r>
-        <w:t>[Name 1]</w:t>
+        <w:t>[</w:t>
+      </w:r>
+      <w:r>
+        <w:t>Ian Alexander</w:t>
+      </w:r>
+      <w:r>
+        <w:t>]</w:t>
       </w:r>
     </w:p>
     <w:p>
@@ -10005,7 +9790,18 @@
         <w:spacing w:after="0" w:line="360" w:lineRule="auto"/>
       </w:pPr>
       <w:r>
-        <w:t>[Name 2]</w:t>
+        <w:t>[</w:t>
+      </w:r>
+      <w:r>
+        <w:t xml:space="preserve">Nathan </w:t>
+      </w:r>
+      <w:proofErr w:type="spellStart"/>
+      <w:r>
+        <w:t>Albinger</w:t>
+      </w:r>
+      <w:proofErr w:type="spellEnd"/>
+      <w:r>
+        <w:t>]</w:t>
       </w:r>
     </w:p>
     <w:p>
@@ -10053,21 +9849,13 @@
         </w:numPr>
         <w:spacing w:after="0" w:line="360" w:lineRule="auto"/>
       </w:pPr>
-    </w:p>
-    <w:p/>
-    <w:p>
-      <w:pPr>
-        <w:rPr>
-          <w:b/>
-          <w:u w:val="single"/>
-        </w:rPr>
-      </w:pPr>
-      <w:r>
-        <w:rPr>
-          <w:b/>
-          <w:u w:val="single"/>
-        </w:rPr>
-        <w:t>Actions Items:</w:t>
+      <w:proofErr w:type="spellStart"/>
+      <w:r>
+        <w:t>Github</w:t>
+      </w:r>
+      <w:proofErr w:type="spellEnd"/>
+      <w:r>
+        <w:t xml:space="preserve"> repository vs Google Docs</w:t>
       </w:r>
     </w:p>
     <w:p>
@@ -10079,6 +9867,46 @@
         </w:numPr>
         <w:spacing w:after="0" w:line="360" w:lineRule="auto"/>
       </w:pPr>
+      <w:r>
+        <w:t>Distribution of workload</w:t>
+      </w:r>
+    </w:p>
+    <w:p/>
+    <w:p>
+      <w:pPr>
+        <w:rPr>
+          <w:b/>
+          <w:u w:val="single"/>
+        </w:rPr>
+      </w:pPr>
+      <w:r>
+        <w:rPr>
+          <w:b/>
+          <w:u w:val="single"/>
+        </w:rPr>
+        <w:t>Actions Items:</w:t>
+      </w:r>
+    </w:p>
+    <w:p>
+      <w:pPr>
+        <w:pStyle w:val="ListParagraph"/>
+        <w:numPr>
+          <w:ilvl w:val="0"/>
+          <w:numId w:val="36"/>
+        </w:numPr>
+        <w:spacing w:after="0" w:line="360" w:lineRule="auto"/>
+      </w:pPr>
+      <w:r>
+        <w:t xml:space="preserve">Set up </w:t>
+      </w:r>
+      <w:proofErr w:type="spellStart"/>
+      <w:r>
+        <w:t>Github</w:t>
+      </w:r>
+      <w:proofErr w:type="spellEnd"/>
+      <w:r>
+        <w:t xml:space="preserve"> Desktop</w:t>
+      </w:r>
     </w:p>
     <w:p>
       <w:pPr>
@@ -10344,6 +10172,7 @@
         <w:spacing w:after="0" w:line="360" w:lineRule="auto"/>
       </w:pPr>
       <w:r>
+        <w:lastRenderedPageBreak/>
         <w:t>[Name 3]</w:t>
       </w:r>
     </w:p>
@@ -12073,17 +11902,17 @@
         <v:path o:extrusionok="f" gradientshapeok="t" o:connecttype="rect"/>
         <o:lock v:ext="edit" aspectratio="t"/>
       </v:shapetype>
-      <v:shape id="_x0000_i1116" type="#_x0000_t75" style="width:3in;height:3in" o:bullet="t"/>
+      <v:shape id="_x0000_i1035" type="#_x0000_t75" style="width:3in;height:3in" o:bullet="t"/>
     </w:pict>
   </w:numPicBullet>
   <w:numPicBullet w:numPicBulletId="1">
     <w:pict>
-      <v:shape id="_x0000_i1117" type="#_x0000_t75" style="width:3in;height:3in" o:bullet="t"/>
+      <v:shape id="_x0000_i1036" type="#_x0000_t75" style="width:3in;height:3in" o:bullet="t"/>
     </w:pict>
   </w:numPicBullet>
   <w:numPicBullet w:numPicBulletId="2">
     <w:pict>
-      <v:shape id="_x0000_i1118" type="#_x0000_t75" style="width:3in;height:3in" o:bullet="t"/>
+      <v:shape id="_x0000_i1037" type="#_x0000_t75" style="width:3in;height:3in" o:bullet="t"/>
     </w:pict>
   </w:numPicBullet>
   <w:abstractNum w:abstractNumId="0" w15:restartNumberingAfterBreak="0">

</xml_diff>